<commit_message>
opraveni tabulek a pridani readme
</commit_message>
<xml_diff>
--- a/sql_projekt_monika_postup.docx
+++ b/sql_projekt_monika_postup.docx
@@ -20,17 +20,7 @@
           <w:szCs w:val="24"/>
           <w:lang w:val="cs-CZ"/>
         </w:rPr>
-        <w:t>PRIMARY DATASET</w:t>
-      </w:r>
-      <w:r>
-        <w:rPr>
-          <w:b/>
-          <w:bCs/>
-          <w:sz w:val="24"/>
-          <w:szCs w:val="24"/>
-          <w:lang w:val="cs-CZ"/>
-        </w:rPr>
-        <w:t xml:space="preserve"> </w:t>
+        <w:t xml:space="preserve">PRIMARY DATASET </w:t>
       </w:r>
     </w:p>
     <w:p>
@@ -63,16 +53,7 @@
           <w:bCs/>
           <w:lang w:val="cs-CZ"/>
         </w:rPr>
-        <w:t>Postup</w:t>
-      </w:r>
-      <w:r>
-        <w:rPr>
-          <w:rFonts w:ascii="Consolas" w:hAnsi="Consolas" w:cs="Calibri"/>
-          <w:b/>
-          <w:bCs/>
-          <w:lang w:val="cs-CZ"/>
-        </w:rPr>
-        <w:t xml:space="preserve">: </w:t>
+        <w:t xml:space="preserve">Postup: </w:t>
       </w:r>
       <w:r>
         <w:rPr>
@@ -83,38 +64,7 @@
         </w:rPr>
         <w:br/>
       </w:r>
-      <w:r>
-        <w:rPr>
-          <w:rFonts w:ascii="Consolas" w:hAnsi="Consolas" w:cs="Calibri"/>
-          <w:lang w:val="cs-CZ"/>
-        </w:rPr>
-        <w:t>VIEW</w:t>
-      </w:r>
-      <w:r>
-        <w:rPr>
-          <w:rFonts w:ascii="Consolas" w:hAnsi="Consolas" w:cs="Calibri"/>
-          <w:lang w:val="cs-CZ"/>
-        </w:rPr>
-        <w:t xml:space="preserve"> primary1 vytvoří jen data týkající se platů</w:t>
-      </w:r>
-      <w:r>
-        <w:rPr>
-          <w:rFonts w:ascii="Consolas" w:hAnsi="Consolas" w:cs="Calibri"/>
-          <w:lang w:val="cs-CZ"/>
-        </w:rPr>
-        <w:t>.</w:t>
-      </w:r>
-    </w:p>
-    <w:p>
-      <w:pPr>
-        <w:pStyle w:val="Normlnweb"/>
-        <w:shd w:val="clear" w:color="auto" w:fill="FFFFFF"/>
-        <w:spacing w:before="0" w:beforeAutospacing="0" w:after="0" w:afterAutospacing="0"/>
-        <w:rPr>
-          <w:rFonts w:ascii="Consolas" w:hAnsi="Consolas" w:cs="Calibri"/>
-          <w:lang w:val="cs-CZ"/>
-        </w:rPr>
-      </w:pPr>
+      <w:bookmarkStart w:id="0" w:name="_Hlk167455371"/>
       <w:r>
         <w:rPr>
           <w:rFonts w:ascii="Consolas" w:hAnsi="Consolas" w:cs="Calibri"/>
@@ -127,21 +77,53 @@
           <w:rFonts w:ascii="Consolas" w:hAnsi="Consolas" w:cs="Calibri"/>
           <w:lang w:val="cs-CZ"/>
         </w:rPr>
-        <w:t xml:space="preserve">primary2 </w:t>
-      </w:r>
-      <w:r>
-        <w:rPr>
-          <w:rFonts w:ascii="Consolas" w:hAnsi="Consolas" w:cs="Calibri"/>
-          <w:lang w:val="cs-CZ"/>
-        </w:rPr>
-        <w:t xml:space="preserve">data </w:t>
-      </w:r>
-      <w:r>
-        <w:rPr>
-          <w:rFonts w:ascii="Consolas" w:hAnsi="Consolas" w:cs="Calibri"/>
-          <w:lang w:val="cs-CZ"/>
-        </w:rPr>
-        <w:t xml:space="preserve">týkající se cen. </w:t>
+        <w:t>msp_payroll_category</w:t>
+      </w:r>
+      <w:r>
+        <w:rPr>
+          <w:rFonts w:ascii="Consolas" w:hAnsi="Consolas" w:cs="Calibri"/>
+          <w:lang w:val="cs-CZ"/>
+        </w:rPr>
+        <w:t xml:space="preserve"> </w:t>
+      </w:r>
+      <w:r>
+        <w:rPr>
+          <w:rFonts w:ascii="Consolas" w:hAnsi="Consolas" w:cs="Calibri"/>
+          <w:lang w:val="cs-CZ"/>
+        </w:rPr>
+        <w:t>vytvoří jen data týkající se platů.</w:t>
+      </w:r>
+    </w:p>
+    <w:p>
+      <w:pPr>
+        <w:pStyle w:val="Normlnweb"/>
+        <w:shd w:val="clear" w:color="auto" w:fill="FFFFFF"/>
+        <w:spacing w:before="0" w:beforeAutospacing="0" w:after="0" w:afterAutospacing="0"/>
+        <w:rPr>
+          <w:rFonts w:ascii="Consolas" w:hAnsi="Consolas" w:cs="Calibri"/>
+          <w:lang w:val="cs-CZ"/>
+        </w:rPr>
+      </w:pPr>
+      <w:r>
+        <w:rPr>
+          <w:rFonts w:ascii="Consolas" w:hAnsi="Consolas" w:cs="Calibri"/>
+          <w:lang w:val="cs-CZ"/>
+        </w:rPr>
+        <w:t xml:space="preserve">VIEW </w:t>
+      </w:r>
+      <w:r>
+        <w:rPr>
+          <w:rFonts w:ascii="Consolas" w:hAnsi="Consolas" w:cs="Calibri"/>
+          <w:lang w:val="cs-CZ"/>
+        </w:rPr>
+        <w:t>msp_food_average</w:t>
+      </w:r>
+      <w:r>
+        <w:rPr>
+          <w:rFonts w:ascii="Consolas" w:hAnsi="Consolas" w:cs="Calibri"/>
+          <w:lang w:val="cs-CZ"/>
+        </w:rPr>
+        <w:t xml:space="preserve"> data týkající se cen. </w:t>
       </w:r>
     </w:p>
     <w:p>
@@ -173,115 +155,56 @@
           <w:rFonts w:ascii="Consolas" w:hAnsi="Consolas" w:cs="Calibri"/>
           <w:lang w:val="cs-CZ"/>
         </w:rPr>
-        <w:t xml:space="preserve">datový zdroj monsimko_primary je pak vytvořen kombinací těchto dvou </w:t>
-      </w:r>
-      <w:r>
-        <w:rPr>
-          <w:rFonts w:ascii="Consolas" w:hAnsi="Consolas" w:cs="Calibri"/>
-          <w:lang w:val="cs-CZ"/>
-        </w:rPr>
-        <w:t>VIEW</w:t>
-      </w:r>
-      <w:r>
-        <w:rPr>
-          <w:rFonts w:ascii="Consolas" w:hAnsi="Consolas" w:cs="Calibri"/>
-          <w:lang w:val="cs-CZ"/>
-        </w:rPr>
-        <w:t xml:space="preserve">. </w:t>
-      </w:r>
-    </w:p>
-    <w:p>
-      <w:pPr>
-        <w:pStyle w:val="Normlnweb"/>
-        <w:shd w:val="clear" w:color="auto" w:fill="FFFFFF"/>
-        <w:spacing w:before="0" w:beforeAutospacing="0" w:after="0" w:afterAutospacing="0"/>
-        <w:rPr>
-          <w:rFonts w:ascii="Consolas" w:hAnsi="Consolas" w:cs="Calibri"/>
-          <w:lang w:val="cs-CZ"/>
-        </w:rPr>
-      </w:pPr>
-      <w:r>
-        <w:rPr>
-          <w:rFonts w:ascii="Consolas" w:hAnsi="Consolas" w:cs="Calibri"/>
-          <w:lang w:val="cs-CZ"/>
-        </w:rPr>
-        <w:t>Důvod</w:t>
-      </w:r>
-      <w:r>
-        <w:rPr>
-          <w:rFonts w:ascii="Consolas" w:hAnsi="Consolas" w:cs="Calibri"/>
-          <w:lang w:val="cs-CZ"/>
-        </w:rPr>
-        <w:t xml:space="preserve">em </w:t>
-      </w:r>
-      <w:r>
-        <w:rPr>
-          <w:rFonts w:ascii="Consolas" w:hAnsi="Consolas" w:cs="Calibri"/>
-          <w:lang w:val="cs-CZ"/>
-        </w:rPr>
-        <w:t>je dlouhé zpracování příkazu, když jsem všechny tabulky kombinoval</w:t>
-      </w:r>
-      <w:r>
-        <w:rPr>
-          <w:rFonts w:ascii="Consolas" w:hAnsi="Consolas" w:cs="Calibri"/>
-          <w:lang w:val="cs-CZ"/>
-        </w:rPr>
-        <w:t>a</w:t>
-      </w:r>
-      <w:r>
-        <w:rPr>
-          <w:rFonts w:ascii="Consolas" w:hAnsi="Consolas" w:cs="Calibri"/>
-          <w:lang w:val="cs-CZ"/>
-        </w:rPr>
-        <w:t xml:space="preserve"> najednou. </w:t>
-      </w:r>
-      <w:r>
-        <w:rPr>
-          <w:rFonts w:ascii="Consolas" w:hAnsi="Consolas" w:cs="Calibri"/>
-          <w:lang w:val="cs-CZ"/>
-        </w:rPr>
-        <w:t>Tímto zadáním</w:t>
-      </w:r>
-      <w:r>
-        <w:rPr>
-          <w:rFonts w:ascii="Consolas" w:hAnsi="Consolas" w:cs="Calibri"/>
-          <w:lang w:val="cs-CZ"/>
-        </w:rPr>
-        <w:t xml:space="preserve"> </w:t>
-      </w:r>
-      <w:r>
-        <w:rPr>
-          <w:rFonts w:ascii="Consolas" w:hAnsi="Consolas" w:cs="Calibri"/>
-          <w:lang w:val="cs-CZ"/>
-        </w:rPr>
-        <w:t xml:space="preserve">se zkrátila doba zpracování. </w:t>
-      </w:r>
-    </w:p>
-    <w:p>
-      <w:pPr>
-        <w:rPr>
-          <w:b/>
-          <w:bCs/>
-          <w:sz w:val="24"/>
-          <w:szCs w:val="24"/>
-        </w:rPr>
-      </w:pPr>
-    </w:p>
-    <w:p>
-      <w:pPr>
-        <w:rPr>
-          <w:b/>
-          <w:bCs/>
-          <w:sz w:val="24"/>
-          <w:szCs w:val="24"/>
-        </w:rPr>
-      </w:pPr>
-      <w:r>
-        <w:rPr>
-          <w:b/>
-          <w:bCs/>
-          <w:sz w:val="24"/>
-          <w:szCs w:val="24"/>
+        <w:t xml:space="preserve">datový zdroj monsimko_primary je pak vytvořen kombinací těchto dvou VIEW. </w:t>
+      </w:r>
+    </w:p>
+    <w:p>
+      <w:pPr>
+        <w:pStyle w:val="Normlnweb"/>
+        <w:shd w:val="clear" w:color="auto" w:fill="FFFFFF"/>
+        <w:spacing w:before="0" w:beforeAutospacing="0" w:after="0" w:afterAutospacing="0"/>
+        <w:rPr>
+          <w:rFonts w:ascii="Consolas" w:hAnsi="Consolas" w:cs="Calibri"/>
+          <w:lang w:val="cs-CZ"/>
+        </w:rPr>
+      </w:pPr>
+      <w:r>
+        <w:rPr>
+          <w:rFonts w:ascii="Consolas" w:hAnsi="Consolas" w:cs="Calibri"/>
+          <w:lang w:val="cs-CZ"/>
+        </w:rPr>
+        <w:t xml:space="preserve">Důvodem je dlouhé zpracování příkazu, když jsem všechny tabulky kombinovala najednou. Tímto zadáním se zkrátila doba zpracování. </w:t>
+      </w:r>
+    </w:p>
+    <w:bookmarkEnd w:id="0"/>
+    <w:p>
+      <w:pPr>
+        <w:rPr>
+          <w:b/>
+          <w:bCs/>
+          <w:sz w:val="24"/>
+          <w:szCs w:val="24"/>
+          <w:lang w:val="cs-CZ"/>
+        </w:rPr>
+      </w:pPr>
+    </w:p>
+    <w:p>
+      <w:pPr>
+        <w:rPr>
+          <w:b/>
+          <w:bCs/>
+          <w:sz w:val="24"/>
+          <w:szCs w:val="24"/>
+          <w:lang w:val="cs-CZ"/>
+        </w:rPr>
+      </w:pPr>
+      <w:r>
+        <w:rPr>
+          <w:b/>
+          <w:bCs/>
+          <w:sz w:val="24"/>
+          <w:szCs w:val="24"/>
+          <w:lang w:val="cs-CZ"/>
         </w:rPr>
         <w:t>SECONDARY DATASET</w:t>
       </w:r>
@@ -296,62 +219,52 @@
           <w:color w:val="FF0000"/>
           <w:sz w:val="20"/>
           <w:szCs w:val="20"/>
-        </w:rPr>
-      </w:pPr>
-    </w:p>
-    <w:p>
-      <w:pPr>
-        <w:pStyle w:val="Normlnweb"/>
-        <w:shd w:val="clear" w:color="auto" w:fill="FFFFFF"/>
-        <w:spacing w:before="0" w:beforeAutospacing="0" w:after="0" w:afterAutospacing="0"/>
-        <w:rPr>
-          <w:rFonts w:ascii="Consolas" w:hAnsi="Consolas" w:cs="Calibri"/>
-          <w:b/>
-          <w:bCs/>
-        </w:rPr>
-      </w:pPr>
-      <w:r>
-        <w:rPr>
-          <w:rFonts w:ascii="Consolas" w:hAnsi="Consolas" w:cs="Calibri"/>
-          <w:b/>
-          <w:bCs/>
-        </w:rPr>
-        <w:t>Postup</w:t>
-      </w:r>
-      <w:r>
-        <w:rPr>
-          <w:rFonts w:ascii="Consolas" w:hAnsi="Consolas" w:cs="Calibri"/>
-          <w:b/>
-          <w:bCs/>
-        </w:rPr>
-        <w:t>:</w:t>
-      </w:r>
-    </w:p>
-    <w:p>
-      <w:pPr>
-        <w:pStyle w:val="Normlnweb"/>
-        <w:shd w:val="clear" w:color="auto" w:fill="FFFFFF"/>
-        <w:spacing w:before="0" w:beforeAutospacing="0" w:after="0" w:afterAutospacing="0"/>
-        <w:rPr>
-          <w:rFonts w:ascii="Consolas" w:hAnsi="Consolas" w:cs="Calibri"/>
-          <w:lang w:val="pl-PL"/>
-        </w:rPr>
-      </w:pPr>
-      <w:r>
-        <w:rPr>
-          <w:rFonts w:ascii="Consolas" w:hAnsi="Consolas" w:cs="Calibri"/>
-          <w:lang w:val="pl-PL"/>
-        </w:rPr>
-        <w:t>K</w:t>
-      </w:r>
-      <w:r>
-        <w:rPr>
-          <w:rFonts w:ascii="Consolas" w:hAnsi="Consolas" w:cs="Calibri"/>
-          <w:lang w:val="pl-PL"/>
-        </w:rPr>
-        <w:t>ombinace tabulek s údaji o ekonomikách a státech.</w:t>
-      </w:r>
-    </w:p>
+          <w:lang w:val="cs-CZ"/>
+        </w:rPr>
+      </w:pPr>
+    </w:p>
+    <w:p>
+      <w:pPr>
+        <w:pStyle w:val="Normlnweb"/>
+        <w:shd w:val="clear" w:color="auto" w:fill="FFFFFF"/>
+        <w:spacing w:before="0" w:beforeAutospacing="0" w:after="0" w:afterAutospacing="0"/>
+        <w:rPr>
+          <w:rFonts w:ascii="Consolas" w:hAnsi="Consolas" w:cs="Calibri"/>
+          <w:b/>
+          <w:bCs/>
+          <w:lang w:val="cs-CZ"/>
+        </w:rPr>
+      </w:pPr>
+      <w:r>
+        <w:rPr>
+          <w:rFonts w:ascii="Consolas" w:hAnsi="Consolas" w:cs="Calibri"/>
+          <w:b/>
+          <w:bCs/>
+          <w:lang w:val="cs-CZ"/>
+        </w:rPr>
+        <w:t>Postup:</w:t>
+      </w:r>
+    </w:p>
+    <w:p>
+      <w:pPr>
+        <w:pStyle w:val="Normlnweb"/>
+        <w:shd w:val="clear" w:color="auto" w:fill="FFFFFF"/>
+        <w:spacing w:before="0" w:beforeAutospacing="0" w:after="0" w:afterAutospacing="0"/>
+        <w:rPr>
+          <w:rFonts w:ascii="Consolas" w:hAnsi="Consolas" w:cs="Calibri"/>
+          <w:lang w:val="cs-CZ"/>
+        </w:rPr>
+      </w:pPr>
+      <w:bookmarkStart w:id="1" w:name="_Hlk167455386"/>
+      <w:r>
+        <w:rPr>
+          <w:rFonts w:ascii="Consolas" w:hAnsi="Consolas" w:cs="Calibri"/>
+          <w:lang w:val="cs-CZ"/>
+        </w:rPr>
+        <w:t>Kombinace tabulek s údaji o ekonomikách a státech.</w:t>
+      </w:r>
+    </w:p>
+    <w:bookmarkEnd w:id="1"/>
     <w:p>
       <w:pPr>
         <w:pStyle w:val="Normlnweb"/>
@@ -359,7 +272,7 @@
         <w:spacing w:before="0" w:beforeAutospacing="0" w:after="0" w:afterAutospacing="0"/>
         <w:rPr>
           <w:rFonts w:ascii="Calibri" w:hAnsi="Calibri" w:cs="Calibri"/>
-          <w:lang w:val="pl-PL"/>
+          <w:lang w:val="cs-CZ"/>
         </w:rPr>
       </w:pPr>
     </w:p>
@@ -372,25 +285,27 @@
           <w:rFonts w:ascii="Consolas" w:hAnsi="Consolas"/>
           <w:sz w:val="20"/>
           <w:szCs w:val="20"/>
-          <w:lang w:val="pl-PL"/>
-        </w:rPr>
-      </w:pPr>
-    </w:p>
-    <w:p>
-      <w:pPr>
-        <w:rPr>
-          <w:b/>
-          <w:bCs/>
-          <w:sz w:val="24"/>
-          <w:szCs w:val="24"/>
-        </w:rPr>
-      </w:pPr>
-      <w:r>
-        <w:rPr>
-          <w:b/>
-          <w:bCs/>
-          <w:sz w:val="24"/>
-          <w:szCs w:val="24"/>
+          <w:lang w:val="cs-CZ"/>
+        </w:rPr>
+      </w:pPr>
+    </w:p>
+    <w:p>
+      <w:pPr>
+        <w:rPr>
+          <w:b/>
+          <w:bCs/>
+          <w:sz w:val="24"/>
+          <w:szCs w:val="24"/>
+          <w:lang w:val="cs-CZ"/>
+        </w:rPr>
+      </w:pPr>
+      <w:r>
+        <w:rPr>
+          <w:b/>
+          <w:bCs/>
+          <w:sz w:val="24"/>
+          <w:szCs w:val="24"/>
+          <w:lang w:val="cs-CZ"/>
         </w:rPr>
         <w:t>1 UKOL</w:t>
       </w:r>
@@ -424,22 +339,37 @@
         <w:spacing w:before="0" w:beforeAutospacing="0" w:after="0" w:afterAutospacing="0"/>
         <w:rPr>
           <w:rFonts w:ascii="Consolas" w:hAnsi="Consolas"/>
-          <w:lang w:val="pl-PL"/>
-        </w:rPr>
-      </w:pPr>
-      <w:r>
-        <w:rPr>
-          <w:rFonts w:ascii="Consolas" w:hAnsi="Consolas"/>
-          <w:lang w:val="pl-PL"/>
+          <w:lang w:val="cs-CZ"/>
+        </w:rPr>
+      </w:pPr>
+      <w:bookmarkStart w:id="2" w:name="_Hlk167456980"/>
+      <w:r>
+        <w:rPr>
+          <w:rFonts w:ascii="Consolas" w:hAnsi="Consolas"/>
+          <w:lang w:val="cs-CZ"/>
         </w:rPr>
         <w:t xml:space="preserve">VIEW </w:t>
       </w:r>
       <w:r>
         <w:rPr>
           <w:rFonts w:ascii="Consolas" w:hAnsi="Consolas"/>
-          <w:lang w:val="pl-PL"/>
-        </w:rPr>
-        <w:t xml:space="preserve">ms_payroll1 vytváří tabulku s průměrnými platy v jednotlivých odvětvích. </w:t>
+          <w:lang w:val="cs-CZ"/>
+        </w:rPr>
+        <w:t>ms_payroll_industry</w:t>
+      </w:r>
+      <w:r>
+        <w:rPr>
+          <w:rFonts w:ascii="Consolas" w:hAnsi="Consolas"/>
+          <w:lang w:val="cs-CZ"/>
+        </w:rPr>
+        <w:t xml:space="preserve"> </w:t>
+      </w:r>
+      <w:r>
+        <w:rPr>
+          <w:rFonts w:ascii="Consolas" w:hAnsi="Consolas"/>
+          <w:lang w:val="cs-CZ"/>
+        </w:rPr>
+        <w:t xml:space="preserve">vytváří tabulku s průměrnými platy v jednotlivých odvětvích. </w:t>
       </w:r>
     </w:p>
     <w:p>
@@ -455,28 +385,14 @@
       <w:r>
         <w:rPr>
           <w:rFonts w:ascii="Consolas" w:hAnsi="Consolas"/>
-          <w:lang w:val="pl-PL"/>
-        </w:rPr>
-        <w:t xml:space="preserve">V následujícím </w:t>
-      </w:r>
-      <w:r>
-        <w:rPr>
-          <w:rFonts w:ascii="Consolas" w:hAnsi="Consolas"/>
-          <w:lang w:val="pl-PL"/>
-        </w:rPr>
-        <w:t>SELECT</w:t>
-      </w:r>
-      <w:r>
-        <w:rPr>
-          <w:rFonts w:ascii="Consolas" w:hAnsi="Consolas"/>
-          <w:lang w:val="pl-PL"/>
-        </w:rPr>
-        <w:t xml:space="preserve"> pak joinujeme tabulku jen samu se sebou (mp.payroll_year = mp2.payroll_year </w:t>
+          <w:lang w:val="cs-CZ"/>
+        </w:rPr>
+        <w:t xml:space="preserve">V následujícím SELECT pak joinujeme tabulku jen samu se sebou (mp.payroll_year = mp2.payroll_year </w:t>
       </w:r>
       <w:r>
         <w:rPr>
           <w:rFonts w:ascii="Consolas" w:hAnsi="Consolas" w:cstheme="minorBidi"/>
-          <w:lang w:val="pl-PL"/>
+          <w:lang w:val="cs-CZ"/>
         </w:rPr>
         <w:t>+ 1</w:t>
       </w:r>
@@ -504,41 +420,30 @@
           <w:rFonts w:ascii="Consolas" w:hAnsi="Consolas" w:cstheme="minorBidi"/>
           <w:lang w:val="cs-CZ"/>
         </w:rPr>
-        <w:t xml:space="preserve">Podmínka </w:t>
-      </w:r>
-      <w:r>
-        <w:rPr>
-          <w:rFonts w:ascii="Consolas" w:hAnsi="Consolas" w:cstheme="minorBidi"/>
-          <w:lang w:val="cs-CZ"/>
-        </w:rPr>
-        <w:t>WHERE</w:t>
-      </w:r>
-      <w:r>
-        <w:rPr>
-          <w:rFonts w:ascii="Consolas" w:hAnsi="Consolas" w:cstheme="minorBidi"/>
-          <w:lang w:val="cs-CZ"/>
-        </w:rPr>
-        <w:t xml:space="preserve"> pak ukazuje rok a odvětví, kdy průměrné mzdy byly proti předchozímu roku nižší.</w:t>
-      </w:r>
-    </w:p>
-    <w:p>
-      <w:pPr>
-        <w:rPr>
-          <w:lang w:val="cs-CZ"/>
-        </w:rPr>
-      </w:pPr>
-    </w:p>
-    <w:p>
-      <w:pPr>
-        <w:rPr>
-          <w:b/>
-          <w:bCs/>
-        </w:rPr>
-      </w:pPr>
-      <w:r>
-        <w:rPr>
-          <w:b/>
-          <w:bCs/>
+        <w:t>Podmínka WHERE pak ukazuje rok a odvětví, kdy průměrné mzdy byly proti předchozímu roku nižší.</w:t>
+      </w:r>
+    </w:p>
+    <w:bookmarkEnd w:id="2"/>
+    <w:p>
+      <w:pPr>
+        <w:rPr>
+          <w:lang w:val="cs-CZ"/>
+        </w:rPr>
+      </w:pPr>
+    </w:p>
+    <w:p>
+      <w:pPr>
+        <w:rPr>
+          <w:b/>
+          <w:bCs/>
+          <w:lang w:val="cs-CZ"/>
+        </w:rPr>
+      </w:pPr>
+      <w:r>
+        <w:rPr>
+          <w:b/>
+          <w:bCs/>
+          <w:lang w:val="cs-CZ"/>
         </w:rPr>
         <w:t>2 UKOL</w:t>
       </w:r>
@@ -553,6 +458,7 @@
           <w:color w:val="006464"/>
           <w:sz w:val="20"/>
           <w:szCs w:val="20"/>
+          <w:lang w:val="cs-CZ"/>
         </w:rPr>
       </w:pPr>
     </w:p>
@@ -588,19 +494,27 @@
           <w:lang w:val="cs-CZ"/>
         </w:rPr>
       </w:pPr>
-      <w:r>
-        <w:rPr>
-          <w:rFonts w:ascii="Consolas" w:hAnsi="Consolas"/>
-          <w:lang w:val="cs-CZ"/>
-        </w:rPr>
-        <w:t>VIEW</w:t>
-      </w:r>
-      <w:r>
-        <w:rPr>
-          <w:rFonts w:ascii="Consolas" w:hAnsi="Consolas"/>
-          <w:lang w:val="cs-CZ"/>
-        </w:rPr>
-        <w:t xml:space="preserve"> ms_payroll2 skládá dohromady informace o platech a potravinách, abychom je mohli následně porovnat. </w:t>
+      <w:bookmarkStart w:id="3" w:name="_Hlk167457414"/>
+      <w:r>
+        <w:rPr>
+          <w:rFonts w:ascii="Consolas" w:hAnsi="Consolas"/>
+          <w:lang w:val="cs-CZ"/>
+        </w:rPr>
+        <w:t xml:space="preserve">VIEW </w:t>
+      </w:r>
+      <w:r>
+        <w:rPr>
+          <w:rFonts w:ascii="Consolas" w:hAnsi="Consolas"/>
+          <w:lang w:val="cs-CZ"/>
+        </w:rPr>
+        <w:t>ms_payroll_foodprice</w:t>
+      </w:r>
+      <w:r>
+        <w:rPr>
+          <w:rFonts w:ascii="Consolas" w:hAnsi="Consolas"/>
+          <w:lang w:val="cs-CZ"/>
+        </w:rPr>
+        <w:t xml:space="preserve"> skládá dohromady informace o platech a potravinách, abychom je mohli následně porovnat. </w:t>
       </w:r>
     </w:p>
     <w:p>
@@ -627,7 +541,28 @@
           <w:rFonts w:ascii="Consolas" w:hAnsi="Consolas"/>
           <w:lang w:val="cs-CZ"/>
         </w:rPr>
-        <w:t xml:space="preserve"> ms_payroll2_2 pak ze stejného </w:t>
+        <w:t xml:space="preserve"> </w:t>
+      </w:r>
+      <w:r>
+        <w:rPr>
+          <w:rFonts w:ascii="Consolas" w:hAnsi="Consolas"/>
+          <w:lang w:val="cs-CZ"/>
+        </w:rPr>
+        <w:t>ms_bread_milk_only</w:t>
+      </w:r>
+      <w:r>
+        <w:rPr>
+          <w:rFonts w:ascii="Consolas" w:hAnsi="Consolas"/>
+          <w:lang w:val="cs-CZ"/>
+        </w:rPr>
+        <w:t xml:space="preserve"> </w:t>
+      </w:r>
+      <w:r>
+        <w:rPr>
+          <w:rFonts w:ascii="Consolas" w:hAnsi="Consolas"/>
+          <w:lang w:val="cs-CZ"/>
+        </w:rPr>
+        <w:t xml:space="preserve">pak ze stejného </w:t>
       </w:r>
       <w:r>
         <w:rPr>
@@ -657,28 +592,7 @@
           <w:rFonts w:ascii="Consolas" w:hAnsi="Consolas"/>
           <w:lang w:val="cs-CZ"/>
         </w:rPr>
-        <w:t xml:space="preserve"> je pomalost dotazů, pokud bychom vše dali do jednoho souhrnného </w:t>
-      </w:r>
-      <w:r>
-        <w:rPr>
-          <w:rFonts w:ascii="Consolas" w:hAnsi="Consolas"/>
-          <w:lang w:val="cs-CZ"/>
-        </w:rPr>
-        <w:t>SELECT</w:t>
-      </w:r>
-      <w:r>
-        <w:rPr>
-          <w:rFonts w:ascii="Consolas" w:hAnsi="Consolas"/>
-          <w:lang w:val="cs-CZ"/>
-        </w:rPr>
-        <w:t>.</w:t>
-      </w:r>
-      <w:r>
-        <w:rPr>
-          <w:rFonts w:ascii="Consolas" w:hAnsi="Consolas"/>
-          <w:lang w:val="cs-CZ"/>
-        </w:rPr>
-        <w:t xml:space="preserve"> Finální </w:t>
+        <w:t xml:space="preserve"> je pomalost dotazů, pokud bychom vše dali do jednoho souhrnného SELECT. Finální </w:t>
       </w:r>
       <w:r>
         <w:rPr>
@@ -695,6 +609,23 @@
         </w:rPr>
         <w:t>pak porovnává, kolik kg chleba a kolik litrů mléka si je možné koupit v prvním a posledním dostupném roce mezd.</w:t>
       </w:r>
+      <w:r>
+        <w:rPr>
+          <w:rFonts w:ascii="Consolas" w:hAnsi="Consolas"/>
+          <w:lang w:val="cs-CZ"/>
+        </w:rPr>
+        <w:t xml:space="preserve"> </w:t>
+      </w:r>
+      <w:bookmarkStart w:id="4" w:name="_Hlk167457445"/>
+      <w:bookmarkEnd w:id="3"/>
+      <w:r>
+        <w:rPr>
+          <w:rFonts w:ascii="Consolas" w:hAnsi="Consolas"/>
+          <w:lang w:val="cs-CZ"/>
+        </w:rPr>
+        <w:t>Konkrétně se v průměru jednalo o 1136 kg chleba a 1370 l mléka v roce 2006 a 1295 kg chleba a 1644 l mléka v roce 2018.</w:t>
+      </w:r>
+      <w:bookmarkEnd w:id="4"/>
     </w:p>
     <w:p>
       <w:pPr>
@@ -728,76 +659,93 @@
           <w:b/>
           <w:bCs/>
           <w:color w:val="FF0000"/>
-        </w:rPr>
-      </w:pPr>
-      <w:r>
-        <w:rPr>
-          <w:b/>
-          <w:bCs/>
-        </w:rPr>
-        <w:t>3 UKOL</w:t>
-      </w:r>
-      <w:r>
-        <w:rPr>
-          <w:b/>
-          <w:bCs/>
+          <w:lang w:val="cs-CZ"/>
+        </w:rPr>
+      </w:pPr>
+      <w:r>
+        <w:rPr>
+          <w:b/>
+          <w:bCs/>
+          <w:lang w:val="cs-CZ"/>
+        </w:rPr>
+        <w:t xml:space="preserve">3 UKOL </w:t>
+      </w:r>
+    </w:p>
+    <w:p>
+      <w:pPr>
+        <w:pStyle w:val="Normlnweb"/>
+        <w:shd w:val="clear" w:color="auto" w:fill="FFFFFF"/>
+        <w:spacing w:before="0" w:beforeAutospacing="0" w:after="0" w:afterAutospacing="0"/>
+        <w:rPr>
+          <w:rFonts w:ascii="Consolas" w:hAnsi="Consolas" w:cs="Calibri"/>
+          <w:b/>
+          <w:bCs/>
+          <w:lang w:val="cs-CZ"/>
+        </w:rPr>
+      </w:pPr>
+      <w:r>
+        <w:rPr>
+          <w:rFonts w:ascii="Consolas" w:hAnsi="Consolas" w:cs="Calibri"/>
+          <w:b/>
+          <w:bCs/>
+          <w:lang w:val="cs-CZ"/>
+        </w:rPr>
+        <w:t>Postup:</w:t>
+      </w:r>
+    </w:p>
+    <w:p>
+      <w:pPr>
+        <w:pStyle w:val="Normlnweb"/>
+        <w:shd w:val="clear" w:color="auto" w:fill="FFFFFF"/>
+        <w:spacing w:before="0" w:beforeAutospacing="0" w:after="0" w:afterAutospacing="0"/>
+        <w:rPr>
+          <w:rFonts w:ascii="Consolas" w:hAnsi="Consolas"/>
+          <w:lang w:val="cs-CZ"/>
+        </w:rPr>
+      </w:pPr>
+      <w:bookmarkStart w:id="5" w:name="_Hlk167457553"/>
+      <w:r>
+        <w:rPr>
+          <w:rFonts w:ascii="Consolas" w:hAnsi="Consolas"/>
+          <w:caps/>
+          <w:lang w:val="cs-CZ"/>
+        </w:rPr>
+        <w:t>View</w:t>
+      </w:r>
+      <w:r>
+        <w:rPr>
+          <w:rFonts w:ascii="Consolas" w:hAnsi="Consolas"/>
+          <w:lang w:val="cs-CZ"/>
         </w:rPr>
         <w:t xml:space="preserve"> </w:t>
       </w:r>
-    </w:p>
-    <w:p>
-      <w:pPr>
-        <w:pStyle w:val="Normlnweb"/>
-        <w:shd w:val="clear" w:color="auto" w:fill="FFFFFF"/>
-        <w:spacing w:before="0" w:beforeAutospacing="0" w:after="0" w:afterAutospacing="0"/>
-        <w:rPr>
-          <w:rFonts w:ascii="Consolas" w:hAnsi="Consolas" w:cs="Calibri"/>
-          <w:b/>
-          <w:bCs/>
-          <w:lang w:val="cs-CZ"/>
-        </w:rPr>
-      </w:pPr>
-      <w:r>
-        <w:rPr>
-          <w:rFonts w:ascii="Consolas" w:hAnsi="Consolas" w:cs="Calibri"/>
-          <w:b/>
-          <w:bCs/>
-          <w:lang w:val="cs-CZ"/>
-        </w:rPr>
-        <w:t>Postup:</w:t>
-      </w:r>
-    </w:p>
-    <w:p>
-      <w:pPr>
-        <w:pStyle w:val="Normlnweb"/>
-        <w:shd w:val="clear" w:color="auto" w:fill="FFFFFF"/>
-        <w:spacing w:before="0" w:beforeAutospacing="0" w:after="0" w:afterAutospacing="0"/>
-        <w:rPr>
-          <w:rFonts w:ascii="Consolas" w:hAnsi="Consolas"/>
-          <w:lang w:val="cs-CZ"/>
-        </w:rPr>
-      </w:pPr>
+      <w:r>
+        <w:rPr>
+          <w:rFonts w:ascii="Consolas" w:hAnsi="Consolas"/>
+          <w:lang w:val="cs-CZ"/>
+        </w:rPr>
+        <w:t>ms_food_year</w:t>
+      </w:r>
+      <w:r>
+        <w:rPr>
+          <w:rFonts w:ascii="Consolas" w:hAnsi="Consolas"/>
+          <w:lang w:val="cs-CZ"/>
+        </w:rPr>
+        <w:t xml:space="preserve"> </w:t>
+      </w:r>
+      <w:r>
+        <w:rPr>
+          <w:rFonts w:ascii="Consolas" w:hAnsi="Consolas"/>
+          <w:lang w:val="cs-CZ"/>
+        </w:rPr>
+        <w:t xml:space="preserve">nabízí informace o cenách potravin v jednotlivých letech. V následném </w:t>
+      </w:r>
       <w:r>
         <w:rPr>
           <w:rFonts w:ascii="Consolas" w:hAnsi="Consolas"/>
           <w:caps/>
           <w:lang w:val="cs-CZ"/>
         </w:rPr>
-        <w:t>View</w:t>
-      </w:r>
-      <w:r>
-        <w:rPr>
-          <w:rFonts w:ascii="Consolas" w:hAnsi="Consolas"/>
-          <w:lang w:val="cs-CZ"/>
-        </w:rPr>
-        <w:t xml:space="preserve"> ms_payroll3 nabízí informace o cenách potravin v jednotlivých letech. V následném </w:t>
-      </w:r>
-      <w:r>
-        <w:rPr>
-          <w:rFonts w:ascii="Consolas" w:hAnsi="Consolas"/>
-          <w:caps/>
-          <w:lang w:val="cs-CZ"/>
-        </w:rPr>
         <w:t>select</w:t>
       </w:r>
       <w:r>
@@ -805,28 +753,7 @@
           <w:rFonts w:ascii="Consolas" w:hAnsi="Consolas"/>
           <w:lang w:val="cs-CZ"/>
         </w:rPr>
-        <w:t xml:space="preserve"> pak joinujeme tabulku samu se sebou, abychom si vedle sebe mohli porovnat předchozí a současná data. Protože dotaz je pouze na zdražování, přidal</w:t>
-      </w:r>
-      <w:r>
-        <w:rPr>
-          <w:rFonts w:ascii="Consolas" w:hAnsi="Consolas"/>
-          <w:lang w:val="cs-CZ"/>
-        </w:rPr>
-        <w:t>a</w:t>
-      </w:r>
-      <w:r>
-        <w:rPr>
-          <w:rFonts w:ascii="Consolas" w:hAnsi="Consolas"/>
-          <w:lang w:val="cs-CZ"/>
-        </w:rPr>
-        <w:t xml:space="preserve"> jsem podmínku</w:t>
-      </w:r>
-      <w:r>
-        <w:rPr>
-          <w:rFonts w:ascii="Consolas" w:hAnsi="Consolas"/>
-          <w:lang w:val="cs-CZ"/>
-        </w:rPr>
-        <w:t xml:space="preserve">: </w:t>
+        <w:t xml:space="preserve"> pak joinujeme tabulku samu se sebou, abychom si vedle sebe mohli porovnat předchozí a současná data. Protože dotaz je pouze na zdražování, přidala jsem podmínku: </w:t>
       </w:r>
     </w:p>
     <w:p>
@@ -844,6 +771,7 @@
           <w:rFonts w:ascii="Consolas" w:hAnsi="Consolas"/>
           <w:lang w:val="cs-CZ"/>
         </w:rPr>
+        <w:lastRenderedPageBreak/>
         <w:t>odchylka mus</w:t>
       </w:r>
       <w:r>
@@ -872,21 +800,30 @@
           <w:rFonts w:ascii="Consolas" w:hAnsi="Consolas"/>
           <w:lang w:val="cs-CZ"/>
         </w:rPr>
-        <w:t>&gt;</w:t>
-      </w:r>
-      <w:r>
-        <w:rPr>
-          <w:rFonts w:ascii="Consolas" w:hAnsi="Consolas"/>
-          <w:lang w:val="cs-CZ"/>
-        </w:rPr>
-        <w:t>0 (některé potraviny totiž v průběhu let zlevňovaly) a srovnal</w:t>
-      </w:r>
-      <w:r>
-        <w:rPr>
-          <w:rFonts w:ascii="Consolas" w:hAnsi="Consolas"/>
-          <w:lang w:val="cs-CZ"/>
-        </w:rPr>
-        <w:t>a</w:t>
+        <w:t xml:space="preserve">&gt;0 (některé potraviny totiž v průběhu let zlevňovaly) a srovnala jsem výsledky podle velikosti odchylky vzestupně. </w:t>
+      </w:r>
+      <w:bookmarkStart w:id="6" w:name="_Hlk167457618"/>
+      <w:bookmarkEnd w:id="5"/>
+      <w:r>
+        <w:rPr>
+          <w:rFonts w:ascii="Consolas" w:hAnsi="Consolas"/>
+          <w:lang w:val="cs-CZ"/>
+        </w:rPr>
+        <w:t>Nejpomaleji zdražoval mezi lety 2008 a 2009 rostlinný roztíratelný tuk, zhruba o 0</w:t>
+      </w:r>
+      <w:r>
+        <w:rPr>
+          <w:rFonts w:ascii="Consolas" w:hAnsi="Consolas"/>
+          <w:lang w:val="cs-CZ"/>
+        </w:rPr>
+        <w:t>,</w:t>
+      </w:r>
+      <w:r>
+        <w:rPr>
+          <w:rFonts w:ascii="Consolas" w:hAnsi="Consolas"/>
+          <w:lang w:val="cs-CZ"/>
+        </w:rPr>
+        <w:t>016</w:t>
       </w:r>
       <w:r>
         <w:rPr>
@@ -900,59 +837,17 @@
           <w:rFonts w:ascii="Consolas" w:hAnsi="Consolas"/>
           <w:lang w:val="cs-CZ"/>
         </w:rPr>
-        <w:t xml:space="preserve">jsem </w:t>
-      </w:r>
-      <w:r>
-        <w:rPr>
-          <w:rFonts w:ascii="Consolas" w:hAnsi="Consolas"/>
-          <w:lang w:val="cs-CZ"/>
-        </w:rPr>
-        <w:t xml:space="preserve">výsledky podle velikosti odchylky </w:t>
-      </w:r>
-      <w:r>
-        <w:rPr>
-          <w:rFonts w:ascii="Consolas" w:hAnsi="Consolas"/>
-          <w:lang w:val="cs-CZ"/>
-        </w:rPr>
-        <w:lastRenderedPageBreak/>
-        <w:t>vzestupně. Nejpomaleji zdražoval mezi lety 2008 a 2009 rostlinný roztíratelný tuk, zhruba o 0</w:t>
-      </w:r>
-      <w:r>
-        <w:rPr>
-          <w:rFonts w:ascii="Consolas" w:hAnsi="Consolas"/>
-          <w:lang w:val="cs-CZ"/>
-        </w:rPr>
-        <w:t>,</w:t>
-      </w:r>
-      <w:r>
-        <w:rPr>
-          <w:rFonts w:ascii="Consolas" w:hAnsi="Consolas"/>
-          <w:lang w:val="cs-CZ"/>
-        </w:rPr>
-        <w:t>016</w:t>
-      </w:r>
-      <w:r>
-        <w:rPr>
-          <w:rFonts w:ascii="Consolas" w:hAnsi="Consolas"/>
-          <w:lang w:val="cs-CZ"/>
-        </w:rPr>
-        <w:t xml:space="preserve"> </w:t>
-      </w:r>
-      <w:r>
-        <w:rPr>
-          <w:rFonts w:ascii="Consolas" w:hAnsi="Consolas"/>
-          <w:lang w:val="cs-CZ"/>
-        </w:rPr>
-        <w:t>%</w:t>
-      </w:r>
-      <w:r>
-        <w:rPr>
-          <w:rFonts w:ascii="Consolas" w:hAnsi="Consolas"/>
-          <w:lang w:val="cs-CZ"/>
-        </w:rPr>
-        <w:t>.</w:t>
-      </w:r>
-    </w:p>
+        <w:t>%.</w:t>
+      </w:r>
+      <w:r>
+        <w:rPr>
+          <w:rFonts w:ascii="Consolas" w:hAnsi="Consolas"/>
+          <w:lang w:val="cs-CZ"/>
+        </w:rPr>
+        <w:t xml:space="preserve"> Některé potraviny však ještě zlevňovaly, Rajská jablka červená kulatá mezi roky 2006 a 2007 dokonce o něco přes 30%.</w:t>
+      </w:r>
+    </w:p>
+    <w:bookmarkEnd w:id="6"/>
     <w:p>
       <w:pPr>
         <w:pStyle w:val="Normlnweb"/>
@@ -963,14 +858,16 @@
           <w:color w:val="000000"/>
           <w:sz w:val="20"/>
           <w:szCs w:val="20"/>
-        </w:rPr>
-      </w:pPr>
-    </w:p>
-    <w:p>
-      <w:pPr>
-        <w:rPr>
-          <w:b/>
-          <w:bCs/>
+          <w:lang w:val="cs-CZ"/>
+        </w:rPr>
+      </w:pPr>
+    </w:p>
+    <w:p>
+      <w:pPr>
+        <w:rPr>
+          <w:b/>
+          <w:bCs/>
+          <w:lang w:val="cs-CZ"/>
         </w:rPr>
       </w:pPr>
     </w:p>
@@ -980,12 +877,14 @@
           <w:b/>
           <w:bCs/>
           <w:color w:val="FF0000"/>
-        </w:rPr>
-      </w:pPr>
-      <w:r>
-        <w:rPr>
-          <w:b/>
-          <w:bCs/>
+          <w:lang w:val="cs-CZ"/>
+        </w:rPr>
+      </w:pPr>
+      <w:r>
+        <w:rPr>
+          <w:b/>
+          <w:bCs/>
+          <w:lang w:val="cs-CZ"/>
         </w:rPr>
         <w:t>4 UKOL</w:t>
       </w:r>
@@ -999,6 +898,7 @@
           <w:rFonts w:ascii="Calibri" w:hAnsi="Calibri" w:cs="Calibri"/>
           <w:b/>
           <w:bCs/>
+          <w:lang w:val="cs-CZ"/>
         </w:rPr>
       </w:pPr>
     </w:p>
@@ -1011,6 +911,7 @@
           <w:rFonts w:ascii="Calibri" w:hAnsi="Calibri" w:cs="Calibri"/>
           <w:b/>
           <w:bCs/>
+          <w:lang w:val="cs-CZ"/>
         </w:rPr>
       </w:pPr>
       <w:r>
@@ -1018,6 +919,7 @@
           <w:rFonts w:ascii="Calibri" w:hAnsi="Calibri" w:cs="Calibri"/>
           <w:b/>
           <w:bCs/>
+          <w:lang w:val="cs-CZ"/>
         </w:rPr>
         <w:t>Postup:</w:t>
       </w:r>
@@ -1032,19 +934,31 @@
           <w:lang w:val="cs-CZ"/>
         </w:rPr>
       </w:pPr>
-      <w:r>
-        <w:rPr>
-          <w:rFonts w:ascii="Consolas" w:hAnsi="Consolas"/>
-          <w:lang w:val="cs-CZ"/>
-        </w:rPr>
-        <w:t>Na začátku tohoto úkolu si vytvoříme tři pomocn</w:t>
-      </w:r>
-      <w:r>
-        <w:rPr>
-          <w:rFonts w:ascii="Consolas" w:hAnsi="Consolas"/>
-          <w:lang w:val="cs-CZ"/>
-        </w:rPr>
-        <w:t>é</w:t>
+      <w:bookmarkStart w:id="7" w:name="_Hlk167457776"/>
+      <w:r>
+        <w:rPr>
+          <w:rFonts w:ascii="Consolas" w:hAnsi="Consolas"/>
+          <w:lang w:val="cs-CZ"/>
+        </w:rPr>
+        <w:t xml:space="preserve">Na začátku tohoto úkolu si vytvoříme tři pomocné VIEWs. </w:t>
+      </w:r>
+    </w:p>
+    <w:p>
+      <w:pPr>
+        <w:pStyle w:val="Normlnweb"/>
+        <w:shd w:val="clear" w:color="auto" w:fill="FFFFFF"/>
+        <w:spacing w:before="0" w:beforeAutospacing="0" w:after="0" w:afterAutospacing="0"/>
+        <w:rPr>
+          <w:rFonts w:ascii="Consolas" w:hAnsi="Consolas"/>
+          <w:lang w:val="cs-CZ"/>
+        </w:rPr>
+      </w:pPr>
+      <w:r>
+        <w:rPr>
+          <w:rFonts w:ascii="Consolas" w:hAnsi="Consolas"/>
+          <w:lang w:val="cs-CZ"/>
+        </w:rPr>
+        <w:t>ms_avgprice_year</w:t>
       </w:r>
       <w:r>
         <w:rPr>
@@ -1058,32 +972,7 @@
           <w:rFonts w:ascii="Consolas" w:hAnsi="Consolas"/>
           <w:lang w:val="cs-CZ"/>
         </w:rPr>
-        <w:t>VIEWs</w:t>
-      </w:r>
-      <w:r>
-        <w:rPr>
-          <w:rFonts w:ascii="Consolas" w:hAnsi="Consolas"/>
-          <w:lang w:val="cs-CZ"/>
-        </w:rPr>
-        <w:t xml:space="preserve">. </w:t>
-      </w:r>
-    </w:p>
-    <w:p>
-      <w:pPr>
-        <w:pStyle w:val="Normlnweb"/>
-        <w:shd w:val="clear" w:color="auto" w:fill="FFFFFF"/>
-        <w:spacing w:before="0" w:beforeAutospacing="0" w:after="0" w:afterAutospacing="0"/>
-        <w:rPr>
-          <w:rFonts w:ascii="Consolas" w:hAnsi="Consolas"/>
-          <w:lang w:val="cs-CZ"/>
-        </w:rPr>
-      </w:pPr>
-      <w:r>
-        <w:rPr>
-          <w:rFonts w:ascii="Consolas" w:hAnsi="Consolas"/>
-          <w:lang w:val="cs-CZ"/>
-        </w:rPr>
-        <w:t>Ms_payroll4_1 zobrazuje informace o průměrných cen</w:t>
+        <w:t>zobrazuje informace o průměrných cen</w:t>
       </w:r>
       <w:r>
         <w:rPr>
@@ -1115,39 +1004,53 @@
           <w:rFonts w:ascii="Consolas" w:hAnsi="Consolas"/>
           <w:lang w:val="cs-CZ"/>
         </w:rPr>
-        <w:t xml:space="preserve">ms_payroll4_2 průměrné mzdy napříč všemi odvětvími. </w:t>
-      </w:r>
-    </w:p>
-    <w:p>
-      <w:pPr>
-        <w:pStyle w:val="Normlnweb"/>
-        <w:shd w:val="clear" w:color="auto" w:fill="FFFFFF"/>
-        <w:spacing w:before="0" w:beforeAutospacing="0" w:after="0" w:afterAutospacing="0"/>
-        <w:rPr>
-          <w:rFonts w:ascii="Consolas" w:hAnsi="Consolas"/>
-          <w:lang w:val="cs-CZ"/>
-        </w:rPr>
-      </w:pPr>
-      <w:r>
-        <w:rPr>
-          <w:rFonts w:ascii="Consolas" w:hAnsi="Consolas"/>
-          <w:lang w:val="cs-CZ"/>
-        </w:rPr>
-        <w:t>Ms_payroll4_3 pak kombinuje tyto dvě tabulky a slučuje je do jedn</w:t>
-      </w:r>
-      <w:r>
-        <w:rPr>
-          <w:rFonts w:ascii="Consolas" w:hAnsi="Consolas"/>
-          <w:lang w:val="cs-CZ"/>
-        </w:rPr>
-        <w:t>é</w:t>
-      </w:r>
-      <w:r>
-        <w:rPr>
-          <w:rFonts w:ascii="Consolas" w:hAnsi="Consolas"/>
-          <w:lang w:val="cs-CZ"/>
-        </w:rPr>
-        <w:t xml:space="preserve">, kde vidíme průměrné hodnoty pro mzdy i potraviny v konkrétním roce. </w:t>
+        <w:t>ms_avgpayroll_year</w:t>
+      </w:r>
+      <w:r>
+        <w:rPr>
+          <w:rFonts w:ascii="Consolas" w:hAnsi="Consolas"/>
+          <w:lang w:val="cs-CZ"/>
+        </w:rPr>
+        <w:t xml:space="preserve"> </w:t>
+      </w:r>
+      <w:r>
+        <w:rPr>
+          <w:rFonts w:ascii="Consolas" w:hAnsi="Consolas"/>
+          <w:lang w:val="cs-CZ"/>
+        </w:rPr>
+        <w:t xml:space="preserve">průměrné mzdy napříč všemi odvětvími. </w:t>
+      </w:r>
+    </w:p>
+    <w:p>
+      <w:pPr>
+        <w:pStyle w:val="Normlnweb"/>
+        <w:shd w:val="clear" w:color="auto" w:fill="FFFFFF"/>
+        <w:spacing w:before="0" w:beforeAutospacing="0" w:after="0" w:afterAutospacing="0"/>
+        <w:rPr>
+          <w:rFonts w:ascii="Consolas" w:hAnsi="Consolas"/>
+          <w:lang w:val="cs-CZ"/>
+        </w:rPr>
+      </w:pPr>
+      <w:r>
+        <w:rPr>
+          <w:rFonts w:ascii="Consolas" w:hAnsi="Consolas"/>
+          <w:lang w:val="cs-CZ"/>
+        </w:rPr>
+        <w:t>ms_avgprice_avgpayroll_year</w:t>
+      </w:r>
+      <w:r>
+        <w:rPr>
+          <w:rFonts w:ascii="Consolas" w:hAnsi="Consolas"/>
+          <w:lang w:val="cs-CZ"/>
+        </w:rPr>
+        <w:t xml:space="preserve"> </w:t>
+      </w:r>
+      <w:r>
+        <w:rPr>
+          <w:rFonts w:ascii="Consolas" w:hAnsi="Consolas"/>
+          <w:lang w:val="cs-CZ"/>
+        </w:rPr>
+        <w:t xml:space="preserve">pak kombinuje tyto dvě tabulky a slučuje je do jedné, kde vidíme průměrné hodnoty pro mzdy i potraviny v konkrétním roce. </w:t>
       </w:r>
     </w:p>
     <w:p>
@@ -1187,21 +1090,7 @@
           <w:rFonts w:ascii="Consolas" w:hAnsi="Consolas"/>
           <w:lang w:val="cs-CZ"/>
         </w:rPr>
-        <w:t>p</w:t>
-      </w:r>
-      <w:r>
-        <w:rPr>
-          <w:rFonts w:ascii="Consolas" w:hAnsi="Consolas"/>
-          <w:lang w:val="cs-CZ"/>
-        </w:rPr>
-        <w:t>a</w:t>
-      </w:r>
-      <w:r>
-        <w:rPr>
-          <w:rFonts w:ascii="Consolas" w:hAnsi="Consolas"/>
-          <w:lang w:val="cs-CZ"/>
-        </w:rPr>
-        <w:t>k třetí</w:t>
+        <w:t>pak třetí</w:t>
       </w:r>
       <w:r>
         <w:rPr>
@@ -1256,14 +1145,16 @@
           <w:rFonts w:ascii="Consolas" w:hAnsi="Consolas"/>
           <w:lang w:val="cs-CZ"/>
         </w:rPr>
-        <w:t xml:space="preserve"> si porovnáme rozdíl mezi růstem cen a růstem mezd. Protože však rozdíl nikde není větší nebo roven 10, můžeme potvrdit, že růst potravin nikdy nebyl </w:t>
-      </w:r>
-      <w:r>
-        <w:rPr>
-          <w:rFonts w:ascii="Consolas" w:hAnsi="Consolas"/>
-          <w:lang w:val="cs-CZ"/>
-        </w:rPr>
-        <w:t>vyšší než 10</w:t>
+        <w:t xml:space="preserve"> si porovnáme rozdíl mezi růstem cen a růstem mezd. </w:t>
+      </w:r>
+      <w:bookmarkStart w:id="8" w:name="_Hlk167457954"/>
+      <w:bookmarkEnd w:id="7"/>
+      <w:r>
+        <w:rPr>
+          <w:rFonts w:ascii="Consolas" w:hAnsi="Consolas"/>
+          <w:lang w:val="cs-CZ"/>
+        </w:rPr>
+        <w:t>Protože však rozdíl nikde není větší nebo roven 10, můžeme potvrdit, že růst potravin nikdy nebyl vyšší než 10</w:t>
       </w:r>
       <w:r>
         <w:rPr>
@@ -1293,6 +1184,7 @@
         </w:rPr>
         <w:t>% výrazně přiblížil.</w:t>
       </w:r>
+      <w:bookmarkEnd w:id="8"/>
     </w:p>
     <w:p>
       <w:pPr>
@@ -1325,12 +1217,14 @@
         <w:rPr>
           <w:b/>
           <w:bCs/>
-        </w:rPr>
-      </w:pPr>
-      <w:r>
-        <w:rPr>
-          <w:b/>
-          <w:bCs/>
+          <w:lang w:val="cs-CZ"/>
+        </w:rPr>
+      </w:pPr>
+      <w:r>
+        <w:rPr>
+          <w:b/>
+          <w:bCs/>
+          <w:lang w:val="cs-CZ"/>
         </w:rPr>
         <w:t>5 UKOL</w:t>
       </w:r>
@@ -1344,13 +1238,15 @@
           <w:rFonts w:ascii="Consolas" w:hAnsi="Consolas" w:cs="Calibri"/>
           <w:b/>
           <w:bCs/>
-        </w:rPr>
-      </w:pPr>
-      <w:r>
-        <w:rPr>
-          <w:rFonts w:ascii="Consolas" w:hAnsi="Consolas" w:cs="Calibri"/>
-          <w:b/>
-          <w:bCs/>
+          <w:lang w:val="cs-CZ"/>
+        </w:rPr>
+      </w:pPr>
+      <w:r>
+        <w:rPr>
+          <w:rFonts w:ascii="Consolas" w:hAnsi="Consolas" w:cs="Calibri"/>
+          <w:b/>
+          <w:bCs/>
+          <w:lang w:val="cs-CZ"/>
         </w:rPr>
         <w:t>Postup:</w:t>
       </w:r>
@@ -1365,6 +1261,7 @@
           <w:lang w:val="cs-CZ"/>
         </w:rPr>
       </w:pPr>
+      <w:bookmarkStart w:id="9" w:name="_Hlk167458027"/>
       <w:r>
         <w:rPr>
           <w:rFonts w:ascii="Consolas" w:hAnsi="Consolas" w:cs="Calibri"/>
@@ -1430,7 +1327,34 @@
           <w:szCs w:val="24"/>
           <w:lang w:val="cs-CZ"/>
         </w:rPr>
-        <w:t xml:space="preserve"> ms_payroll5_1 z těchto hodnot vypočítáme odchylky. </w:t>
+        <w:t xml:space="preserve"> </w:t>
+      </w:r>
+      <w:r>
+        <w:rPr>
+          <w:rFonts w:ascii="Consolas" w:hAnsi="Consolas" w:cs="Calibri"/>
+          <w:sz w:val="24"/>
+          <w:szCs w:val="24"/>
+          <w:lang w:val="cs-CZ"/>
+        </w:rPr>
+        <w:t>ms_yearlydifferences</w:t>
+      </w:r>
+      <w:r>
+        <w:rPr>
+          <w:rFonts w:ascii="Consolas" w:hAnsi="Consolas" w:cs="Calibri"/>
+          <w:sz w:val="24"/>
+          <w:szCs w:val="24"/>
+          <w:lang w:val="cs-CZ"/>
+        </w:rPr>
+        <w:t xml:space="preserve"> </w:t>
+      </w:r>
+      <w:r>
+        <w:rPr>
+          <w:rFonts w:ascii="Consolas" w:hAnsi="Consolas" w:cs="Calibri"/>
+          <w:sz w:val="24"/>
+          <w:szCs w:val="24"/>
+          <w:lang w:val="cs-CZ"/>
+        </w:rPr>
+        <w:t xml:space="preserve">z těchto hodnot vypočítáme odchylky. </w:t>
       </w:r>
     </w:p>
     <w:p>
@@ -1469,7 +1393,34 @@
           <w:szCs w:val="24"/>
           <w:lang w:val="cs-CZ"/>
         </w:rPr>
-        <w:t xml:space="preserve"> ms_paytoll5_2 si vytvoříme podobnou tabulku jako v sekundárním datovém podkladu. </w:t>
+        <w:t xml:space="preserve"> </w:t>
+      </w:r>
+      <w:r>
+        <w:rPr>
+          <w:rFonts w:ascii="Consolas" w:hAnsi="Consolas" w:cs="Calibri"/>
+          <w:sz w:val="24"/>
+          <w:szCs w:val="24"/>
+          <w:lang w:val="cs-CZ"/>
+        </w:rPr>
+        <w:t>ms_gdp_year</w:t>
+      </w:r>
+      <w:r>
+        <w:rPr>
+          <w:rFonts w:ascii="Consolas" w:hAnsi="Consolas" w:cs="Calibri"/>
+          <w:sz w:val="24"/>
+          <w:szCs w:val="24"/>
+          <w:lang w:val="cs-CZ"/>
+        </w:rPr>
+        <w:t xml:space="preserve"> </w:t>
+      </w:r>
+      <w:r>
+        <w:rPr>
+          <w:rFonts w:ascii="Consolas" w:hAnsi="Consolas" w:cs="Calibri"/>
+          <w:sz w:val="24"/>
+          <w:szCs w:val="24"/>
+          <w:lang w:val="cs-CZ"/>
+        </w:rPr>
+        <w:t xml:space="preserve">si vytvoříme podobnou tabulku jako v sekundárním datovém podkladu. </w:t>
       </w:r>
     </w:p>
     <w:p>
@@ -1489,25 +1440,7 @@
           <w:szCs w:val="24"/>
           <w:lang w:val="cs-CZ"/>
         </w:rPr>
-        <w:t xml:space="preserve">Ve finálném </w:t>
-      </w:r>
-      <w:r>
-        <w:rPr>
-          <w:rFonts w:ascii="Consolas" w:hAnsi="Consolas" w:cs="Calibri"/>
-          <w:sz w:val="24"/>
-          <w:szCs w:val="24"/>
-          <w:lang w:val="cs-CZ"/>
-        </w:rPr>
-        <w:t>SELECT</w:t>
-      </w:r>
-      <w:r>
-        <w:rPr>
-          <w:rFonts w:ascii="Consolas" w:hAnsi="Consolas" w:cs="Calibri"/>
-          <w:sz w:val="24"/>
-          <w:szCs w:val="24"/>
-          <w:lang w:val="cs-CZ"/>
-        </w:rPr>
-        <w:t xml:space="preserve"> pak tyto tabulky zkombinujeme a první </w:t>
+        <w:t xml:space="preserve">Ve finálném SELECT pak tyto tabulky zkombinujeme a první </w:t>
       </w:r>
       <w:r>
         <w:rPr>
@@ -1539,6 +1472,8 @@
           <w:lang w:val="cs-CZ"/>
         </w:rPr>
       </w:pPr>
+      <w:bookmarkStart w:id="10" w:name="_Hlk167458060"/>
+      <w:bookmarkEnd w:id="9"/>
       <w:r>
         <w:rPr>
           <w:rFonts w:ascii="Consolas" w:hAnsi="Consolas" w:cs="Calibri"/>
@@ -1564,16 +1499,7 @@
           <w:szCs w:val="24"/>
           <w:lang w:val="cs-CZ"/>
         </w:rPr>
-        <w:t xml:space="preserve">Z vyhodnocených dat nelze vysloveně prokázat, že by růst HDP měl vliv na růst cen potravin a výšku mezd. </w:t>
-      </w:r>
-      <w:r>
-        <w:rPr>
-          <w:rFonts w:ascii="Consolas" w:hAnsi="Consolas" w:cs="Calibri"/>
-          <w:sz w:val="24"/>
-          <w:szCs w:val="24"/>
-          <w:lang w:val="cs-CZ"/>
-        </w:rPr>
-        <w:t xml:space="preserve">V roce 2009, kdy HDP meziročně kleslo, klesaly sice </w:t>
+        <w:t xml:space="preserve">Z vyhodnocených dat nelze vysloveně prokázat, že by růst HDP měl vliv na růst cen potravin a výšku mezd. V roce 2009, kdy HDP meziročně kleslo, klesaly sice </w:t>
       </w:r>
       <w:r>
         <w:rPr>
@@ -1591,6 +1517,15 @@
           <w:szCs w:val="24"/>
           <w:lang w:val="cs-CZ"/>
         </w:rPr>
+        <w:t xml:space="preserve"> ceny, ale mzdy rostly v daném i následujícím roce. Naopak v letech 2012 a 2013 HDP lehce klesalo, ale ceny rostly o více než 5</w:t>
+      </w:r>
+      <w:r>
+        <w:rPr>
+          <w:rFonts w:ascii="Consolas" w:hAnsi="Consolas" w:cs="Calibri"/>
+          <w:sz w:val="24"/>
+          <w:szCs w:val="24"/>
+          <w:lang w:val="cs-CZ"/>
+        </w:rPr>
         <w:t xml:space="preserve"> </w:t>
       </w:r>
       <w:r>
@@ -1600,30 +1535,14 @@
           <w:szCs w:val="24"/>
           <w:lang w:val="cs-CZ"/>
         </w:rPr>
-        <w:t>ceny, ale mzdy rostly v daném i následujícím roce. Naopak v letech 2012 a 2013 HDP lehce klesalo, ale ceny rostly o více než 5</w:t>
-      </w:r>
-      <w:r>
-        <w:rPr>
-          <w:rFonts w:ascii="Consolas" w:hAnsi="Consolas" w:cs="Calibri"/>
-          <w:sz w:val="24"/>
-          <w:szCs w:val="24"/>
-          <w:lang w:val="cs-CZ"/>
-        </w:rPr>
-        <w:t xml:space="preserve"> </w:t>
-      </w:r>
-      <w:r>
-        <w:rPr>
-          <w:rFonts w:ascii="Consolas" w:hAnsi="Consolas" w:cs="Calibri"/>
-          <w:sz w:val="24"/>
-          <w:szCs w:val="24"/>
-          <w:lang w:val="cs-CZ"/>
-        </w:rPr>
         <w:t>% ročně. Přímou úměru mezi těmito jevy tedy nelze prokázat.</w:t>
       </w:r>
-    </w:p>
+      <w:bookmarkEnd w:id="10"/>
+    </w:p>
+    <w:p/>
     <w:sectPr>
-      <w:headerReference w:type="default" r:id="rId6"/>
-      <w:footerReference w:type="default" r:id="rId7"/>
+      <w:headerReference w:type="default" r:id="rId4"/>
+      <w:footerReference w:type="default" r:id="rId5"/>
       <w:pgSz w:w="11906" w:h="16838" w:code="9"/>
       <w:pgMar w:top="1304" w:right="1440" w:bottom="1247" w:left="1440" w:header="709" w:footer="709" w:gutter="0"/>
       <w:cols w:space="708"/>
@@ -1631,31 +1550,6 @@
     </w:sectPr>
   </w:body>
 </w:document>
-</file>
-
-<file path=word/endnotes.xml><?xml version="1.0" encoding="utf-8"?>
-<w:endnotes xmlns:wpc="http://schemas.microsoft.com/office/word/2010/wordprocessingCanvas" xmlns:cx="http://schemas.microsoft.com/office/drawing/2014/chartex" xmlns:cx1="http://schemas.microsoft.com/office/drawing/2015/9/8/chartex" xmlns:cx2="http://schemas.microsoft.com/office/drawing/2015/10/21/chartex" xmlns:cx3="http://schemas.microsoft.com/office/drawing/2016/5/9/chartex" xmlns:cx4="http://schemas.microsoft.com/office/drawing/2016/5/10/chartex" xmlns:cx5="http://schemas.microsoft.com/office/drawing/2016/5/11/chartex" xmlns:cx6="http://schemas.microsoft.com/office/drawing/2016/5/12/chartex" xmlns:cx7="http://schemas.microsoft.com/office/drawing/2016/5/13/chartex" xmlns:cx8="http://schemas.microsoft.com/office/drawing/2016/5/14/chartex" xmlns:mc="http://schemas.openxmlformats.org/markup-compatibility/2006" xmlns:aink="http://schemas.microsoft.com/office/drawing/2016/ink" xmlns:am3d="http://schemas.microsoft.com/office/drawing/2017/model3d" xmlns:o="urn:schemas-microsoft-com:office:office" xmlns:oel="http://schemas.microsoft.com/office/2019/extlst" xmlns:r="http://schemas.openxmlformats.org/officeDocument/2006/relationships" xmlns:m="http://schemas.openxmlformats.org/officeDocument/2006/math" xmlns:v="urn:schemas-microsoft-com:vml" xmlns:wp14="http://schemas.microsoft.com/office/word/2010/wordprocessingDrawing" xmlns:wp="http://schemas.openxmlformats.org/drawingml/2006/wordprocessingDrawing" xmlns:w10="urn:schemas-microsoft-com:office:word" xmlns:w="http://schemas.openxmlformats.org/wordprocessingml/2006/main" xmlns:w14="http://schemas.microsoft.com/office/word/2010/wordml" xmlns:w15="http://schemas.microsoft.com/office/word/2012/wordml" xmlns:w16cex="http://schemas.microsoft.com/office/word/2018/wordml/cex" xmlns:w16cid="http://schemas.microsoft.com/office/word/2016/wordml/cid" xmlns:w16="http://schemas.microsoft.com/office/word/2018/wordml" xmlns:w16du="http://schemas.microsoft.com/office/word/2023/wordml/word16du" xmlns:w16sdtdh="http://schemas.microsoft.com/office/word/2020/wordml/sdtdatahash" xmlns:w16se="http://schemas.microsoft.com/office/word/2015/wordml/symex" xmlns:wpg="http://schemas.microsoft.com/office/word/2010/wordprocessingGroup" xmlns:wpi="http://schemas.microsoft.com/office/word/2010/wordprocessingInk" xmlns:wne="http://schemas.microsoft.com/office/word/2006/wordml" xmlns:wps="http://schemas.microsoft.com/office/word/2010/wordprocessingShape" mc:Ignorable="w14 w15 w16se w16cid w16 w16cex w16sdtdh w16du wp14">
-  <w:endnote w:type="separator" w:id="-1">
-    <w:p>
-      <w:pPr>
-        <w:spacing w:after="0" w:line="240" w:lineRule="auto"/>
-      </w:pPr>
-      <w:r>
-        <w:separator/>
-      </w:r>
-    </w:p>
-  </w:endnote>
-  <w:endnote w:type="continuationSeparator" w:id="0">
-    <w:p>
-      <w:pPr>
-        <w:spacing w:after="0" w:line="240" w:lineRule="auto"/>
-      </w:pPr>
-      <w:r>
-        <w:continuationSeparator/>
-      </w:r>
-    </w:p>
-  </w:endnote>
-</w:endnotes>
 </file>
 
 <file path=word/footer1.xml><?xml version="1.0" encoding="utf-8"?>
@@ -1690,31 +1584,6 @@
 </w:ftr>
 </file>
 
-<file path=word/footnotes.xml><?xml version="1.0" encoding="utf-8"?>
-<w:footnotes xmlns:wpc="http://schemas.microsoft.com/office/word/2010/wordprocessingCanvas" xmlns:cx="http://schemas.microsoft.com/office/drawing/2014/chartex" xmlns:cx1="http://schemas.microsoft.com/office/drawing/2015/9/8/chartex" xmlns:cx2="http://schemas.microsoft.com/office/drawing/2015/10/21/chartex" xmlns:cx3="http://schemas.microsoft.com/office/drawing/2016/5/9/chartex" xmlns:cx4="http://schemas.microsoft.com/office/drawing/2016/5/10/chartex" xmlns:cx5="http://schemas.microsoft.com/office/drawing/2016/5/11/chartex" xmlns:cx6="http://schemas.microsoft.com/office/drawing/2016/5/12/chartex" xmlns:cx7="http://schemas.microsoft.com/office/drawing/2016/5/13/chartex" xmlns:cx8="http://schemas.microsoft.com/office/drawing/2016/5/14/chartex" xmlns:mc="http://schemas.openxmlformats.org/markup-compatibility/2006" xmlns:aink="http://schemas.microsoft.com/office/drawing/2016/ink" xmlns:am3d="http://schemas.microsoft.com/office/drawing/2017/model3d" xmlns:o="urn:schemas-microsoft-com:office:office" xmlns:oel="http://schemas.microsoft.com/office/2019/extlst" xmlns:r="http://schemas.openxmlformats.org/officeDocument/2006/relationships" xmlns:m="http://schemas.openxmlformats.org/officeDocument/2006/math" xmlns:v="urn:schemas-microsoft-com:vml" xmlns:wp14="http://schemas.microsoft.com/office/word/2010/wordprocessingDrawing" xmlns:wp="http://schemas.openxmlformats.org/drawingml/2006/wordprocessingDrawing" xmlns:w10="urn:schemas-microsoft-com:office:word" xmlns:w="http://schemas.openxmlformats.org/wordprocessingml/2006/main" xmlns:w14="http://schemas.microsoft.com/office/word/2010/wordml" xmlns:w15="http://schemas.microsoft.com/office/word/2012/wordml" xmlns:w16cex="http://schemas.microsoft.com/office/word/2018/wordml/cex" xmlns:w16cid="http://schemas.microsoft.com/office/word/2016/wordml/cid" xmlns:w16="http://schemas.microsoft.com/office/word/2018/wordml" xmlns:w16du="http://schemas.microsoft.com/office/word/2023/wordml/word16du" xmlns:w16sdtdh="http://schemas.microsoft.com/office/word/2020/wordml/sdtdatahash" xmlns:w16se="http://schemas.microsoft.com/office/word/2015/wordml/symex" xmlns:wpg="http://schemas.microsoft.com/office/word/2010/wordprocessingGroup" xmlns:wpi="http://schemas.microsoft.com/office/word/2010/wordprocessingInk" xmlns:wne="http://schemas.microsoft.com/office/word/2006/wordml" xmlns:wps="http://schemas.microsoft.com/office/word/2010/wordprocessingShape" mc:Ignorable="w14 w15 w16se w16cid w16 w16cex w16sdtdh w16du wp14">
-  <w:footnote w:type="separator" w:id="-1">
-    <w:p>
-      <w:pPr>
-        <w:spacing w:after="0" w:line="240" w:lineRule="auto"/>
-      </w:pPr>
-      <w:r>
-        <w:separator/>
-      </w:r>
-    </w:p>
-  </w:footnote>
-  <w:footnote w:type="continuationSeparator" w:id="0">
-    <w:p>
-      <w:pPr>
-        <w:spacing w:after="0" w:line="240" w:lineRule="auto"/>
-      </w:pPr>
-      <w:r>
-        <w:continuationSeparator/>
-      </w:r>
-    </w:p>
-  </w:footnote>
-</w:footnotes>
-</file>
-
 <file path=word/header1.xml><?xml version="1.0" encoding="utf-8"?>
 <w:hdr xmlns:wpc="http://schemas.microsoft.com/office/word/2010/wordprocessingCanvas" xmlns:cx="http://schemas.microsoft.com/office/drawing/2014/chartex" xmlns:cx1="http://schemas.microsoft.com/office/drawing/2015/9/8/chartex" xmlns:cx2="http://schemas.microsoft.com/office/drawing/2015/10/21/chartex" xmlns:cx3="http://schemas.microsoft.com/office/drawing/2016/5/9/chartex" xmlns:cx4="http://schemas.microsoft.com/office/drawing/2016/5/10/chartex" xmlns:cx5="http://schemas.microsoft.com/office/drawing/2016/5/11/chartex" xmlns:cx6="http://schemas.microsoft.com/office/drawing/2016/5/12/chartex" xmlns:cx7="http://schemas.microsoft.com/office/drawing/2016/5/13/chartex" xmlns:cx8="http://schemas.microsoft.com/office/drawing/2016/5/14/chartex" xmlns:mc="http://schemas.openxmlformats.org/markup-compatibility/2006" xmlns:aink="http://schemas.microsoft.com/office/drawing/2016/ink" xmlns:am3d="http://schemas.microsoft.com/office/drawing/2017/model3d" xmlns:o="urn:schemas-microsoft-com:office:office" xmlns:oel="http://schemas.microsoft.com/office/2019/extlst" xmlns:r="http://schemas.openxmlformats.org/officeDocument/2006/relationships" xmlns:m="http://schemas.openxmlformats.org/officeDocument/2006/math" xmlns:v="urn:schemas-microsoft-com:vml" xmlns:wp14="http://schemas.microsoft.com/office/word/2010/wordprocessingDrawing" xmlns:wp="http://schemas.openxmlformats.org/drawingml/2006/wordprocessingDrawing" xmlns:w10="urn:schemas-microsoft-com:office:word" xmlns:w="http://schemas.openxmlformats.org/wordprocessingml/2006/main" xmlns:w14="http://schemas.microsoft.com/office/word/2010/wordml" xmlns:w15="http://schemas.microsoft.com/office/word/2012/wordml" xmlns:w16cex="http://schemas.microsoft.com/office/word/2018/wordml/cex" xmlns:w16cid="http://schemas.microsoft.com/office/word/2016/wordml/cid" xmlns:w16="http://schemas.microsoft.com/office/word/2018/wordml" xmlns:w16du="http://schemas.microsoft.com/office/word/2023/wordml/word16du" xmlns:w16sdtdh="http://schemas.microsoft.com/office/word/2020/wordml/sdtdatahash" xmlns:w16se="http://schemas.microsoft.com/office/word/2015/wordml/symex" xmlns:wpg="http://schemas.microsoft.com/office/word/2010/wordprocessingGroup" xmlns:wpi="http://schemas.microsoft.com/office/word/2010/wordprocessingInk" xmlns:wne="http://schemas.microsoft.com/office/word/2006/wordml" xmlns:wps="http://schemas.microsoft.com/office/word/2010/wordprocessingShape" mc:Ignorable="w14 w15 w16se w16cid w16 w16cex w16sdtdh w16du wp14">
   <w:sdt>
@@ -1725,6 +1594,7 @@
         <w:docPartUnique/>
       </w:docPartObj>
     </w:sdtPr>
+    <w:sdtEndPr/>
     <w:sdtContent>
       <w:p>
         <w:pPr>
@@ -1769,7 +1639,7 @@
         <w:kern w:val="2"/>
         <w:sz w:val="22"/>
         <w:szCs w:val="22"/>
-        <w:lang w:val="en-US" w:eastAsia="en-US" w:bidi="ar-SA"/>
+        <w:lang w:val="cs-CZ" w:eastAsia="en-US" w:bidi="ar-SA"/>
         <w14:ligatures w14:val="standardContextual"/>
       </w:rPr>
     </w:rPrDefault>
@@ -2160,6 +2030,10 @@
   <w:style w:type="paragraph" w:default="1" w:styleId="Normln">
     <w:name w:val="Normal"/>
     <w:qFormat/>
+    <w:rsid w:val="00920B4E"/>
+    <w:rPr>
+      <w:lang w:val="en-US"/>
+    </w:rPr>
   </w:style>
   <w:style w:type="paragraph" w:styleId="Nadpis1">
     <w:name w:val="heading 1"/>
@@ -2168,7 +2042,7 @@
     <w:link w:val="Nadpis1Char"/>
     <w:uiPriority w:val="9"/>
     <w:qFormat/>
-    <w:rsid w:val="009436E5"/>
+    <w:rsid w:val="00920B4E"/>
     <w:pPr>
       <w:keepNext/>
       <w:keepLines/>
@@ -2180,6 +2054,7 @@
       <w:color w:val="0F4761" w:themeColor="accent1" w:themeShade="BF"/>
       <w:sz w:val="40"/>
       <w:szCs w:val="40"/>
+      <w:lang w:val="cs-CZ"/>
     </w:rPr>
   </w:style>
   <w:style w:type="paragraph" w:styleId="Nadpis2">
@@ -2191,7 +2066,7 @@
     <w:semiHidden/>
     <w:unhideWhenUsed/>
     <w:qFormat/>
-    <w:rsid w:val="009436E5"/>
+    <w:rsid w:val="00920B4E"/>
     <w:pPr>
       <w:keepNext/>
       <w:keepLines/>
@@ -2203,6 +2078,7 @@
       <w:color w:val="0F4761" w:themeColor="accent1" w:themeShade="BF"/>
       <w:sz w:val="32"/>
       <w:szCs w:val="32"/>
+      <w:lang w:val="cs-CZ"/>
     </w:rPr>
   </w:style>
   <w:style w:type="paragraph" w:styleId="Nadpis3">
@@ -2214,7 +2090,7 @@
     <w:semiHidden/>
     <w:unhideWhenUsed/>
     <w:qFormat/>
-    <w:rsid w:val="009436E5"/>
+    <w:rsid w:val="00920B4E"/>
     <w:pPr>
       <w:keepNext/>
       <w:keepLines/>
@@ -2226,6 +2102,7 @@
       <w:color w:val="0F4761" w:themeColor="accent1" w:themeShade="BF"/>
       <w:sz w:val="28"/>
       <w:szCs w:val="28"/>
+      <w:lang w:val="cs-CZ"/>
     </w:rPr>
   </w:style>
   <w:style w:type="paragraph" w:styleId="Nadpis4">
@@ -2237,7 +2114,7 @@
     <w:semiHidden/>
     <w:unhideWhenUsed/>
     <w:qFormat/>
-    <w:rsid w:val="009436E5"/>
+    <w:rsid w:val="00920B4E"/>
     <w:pPr>
       <w:keepNext/>
       <w:keepLines/>
@@ -2249,6 +2126,7 @@
       <w:i/>
       <w:iCs/>
       <w:color w:val="0F4761" w:themeColor="accent1" w:themeShade="BF"/>
+      <w:lang w:val="cs-CZ"/>
     </w:rPr>
   </w:style>
   <w:style w:type="paragraph" w:styleId="Nadpis5">
@@ -2260,7 +2138,7 @@
     <w:semiHidden/>
     <w:unhideWhenUsed/>
     <w:qFormat/>
-    <w:rsid w:val="009436E5"/>
+    <w:rsid w:val="00920B4E"/>
     <w:pPr>
       <w:keepNext/>
       <w:keepLines/>
@@ -2270,6 +2148,7 @@
     <w:rPr>
       <w:rFonts w:eastAsiaTheme="majorEastAsia" w:cstheme="majorBidi"/>
       <w:color w:val="0F4761" w:themeColor="accent1" w:themeShade="BF"/>
+      <w:lang w:val="cs-CZ"/>
     </w:rPr>
   </w:style>
   <w:style w:type="paragraph" w:styleId="Nadpis6">
@@ -2281,7 +2160,7 @@
     <w:semiHidden/>
     <w:unhideWhenUsed/>
     <w:qFormat/>
-    <w:rsid w:val="009436E5"/>
+    <w:rsid w:val="00920B4E"/>
     <w:pPr>
       <w:keepNext/>
       <w:keepLines/>
@@ -2293,6 +2172,7 @@
       <w:i/>
       <w:iCs/>
       <w:color w:val="595959" w:themeColor="text1" w:themeTint="A6"/>
+      <w:lang w:val="cs-CZ"/>
     </w:rPr>
   </w:style>
   <w:style w:type="paragraph" w:styleId="Nadpis7">
@@ -2304,7 +2184,7 @@
     <w:semiHidden/>
     <w:unhideWhenUsed/>
     <w:qFormat/>
-    <w:rsid w:val="009436E5"/>
+    <w:rsid w:val="00920B4E"/>
     <w:pPr>
       <w:keepNext/>
       <w:keepLines/>
@@ -2314,6 +2194,7 @@
     <w:rPr>
       <w:rFonts w:eastAsiaTheme="majorEastAsia" w:cstheme="majorBidi"/>
       <w:color w:val="595959" w:themeColor="text1" w:themeTint="A6"/>
+      <w:lang w:val="cs-CZ"/>
     </w:rPr>
   </w:style>
   <w:style w:type="paragraph" w:styleId="Nadpis8">
@@ -2325,7 +2206,7 @@
     <w:semiHidden/>
     <w:unhideWhenUsed/>
     <w:qFormat/>
-    <w:rsid w:val="009436E5"/>
+    <w:rsid w:val="00920B4E"/>
     <w:pPr>
       <w:keepNext/>
       <w:keepLines/>
@@ -2337,6 +2218,7 @@
       <w:i/>
       <w:iCs/>
       <w:color w:val="272727" w:themeColor="text1" w:themeTint="D8"/>
+      <w:lang w:val="cs-CZ"/>
     </w:rPr>
   </w:style>
   <w:style w:type="paragraph" w:styleId="Nadpis9">
@@ -2348,7 +2230,7 @@
     <w:semiHidden/>
     <w:unhideWhenUsed/>
     <w:qFormat/>
-    <w:rsid w:val="009436E5"/>
+    <w:rsid w:val="00920B4E"/>
     <w:pPr>
       <w:keepNext/>
       <w:keepLines/>
@@ -2358,6 +2240,7 @@
     <w:rPr>
       <w:rFonts w:eastAsiaTheme="majorEastAsia" w:cstheme="majorBidi"/>
       <w:color w:val="272727" w:themeColor="text1" w:themeTint="D8"/>
+      <w:lang w:val="cs-CZ"/>
     </w:rPr>
   </w:style>
   <w:style w:type="character" w:default="1" w:styleId="Standardnpsmoodstavce">
@@ -2392,7 +2275,7 @@
     <w:basedOn w:val="Standardnpsmoodstavce"/>
     <w:link w:val="Nadpis1"/>
     <w:uiPriority w:val="9"/>
-    <w:rsid w:val="009436E5"/>
+    <w:rsid w:val="00920B4E"/>
     <w:rPr>
       <w:rFonts w:asciiTheme="majorHAnsi" w:eastAsiaTheme="majorEastAsia" w:hAnsiTheme="majorHAnsi" w:cstheme="majorBidi"/>
       <w:color w:val="0F4761" w:themeColor="accent1" w:themeShade="BF"/>
@@ -2406,7 +2289,7 @@
     <w:link w:val="Nadpis2"/>
     <w:uiPriority w:val="9"/>
     <w:semiHidden/>
-    <w:rsid w:val="009436E5"/>
+    <w:rsid w:val="00920B4E"/>
     <w:rPr>
       <w:rFonts w:asciiTheme="majorHAnsi" w:eastAsiaTheme="majorEastAsia" w:hAnsiTheme="majorHAnsi" w:cstheme="majorBidi"/>
       <w:color w:val="0F4761" w:themeColor="accent1" w:themeShade="BF"/>
@@ -2420,7 +2303,7 @@
     <w:link w:val="Nadpis3"/>
     <w:uiPriority w:val="9"/>
     <w:semiHidden/>
-    <w:rsid w:val="009436E5"/>
+    <w:rsid w:val="00920B4E"/>
     <w:rPr>
       <w:rFonts w:eastAsiaTheme="majorEastAsia" w:cstheme="majorBidi"/>
       <w:color w:val="0F4761" w:themeColor="accent1" w:themeShade="BF"/>
@@ -2434,7 +2317,7 @@
     <w:link w:val="Nadpis4"/>
     <w:uiPriority w:val="9"/>
     <w:semiHidden/>
-    <w:rsid w:val="009436E5"/>
+    <w:rsid w:val="00920B4E"/>
     <w:rPr>
       <w:rFonts w:eastAsiaTheme="majorEastAsia" w:cstheme="majorBidi"/>
       <w:i/>
@@ -2448,7 +2331,7 @@
     <w:link w:val="Nadpis5"/>
     <w:uiPriority w:val="9"/>
     <w:semiHidden/>
-    <w:rsid w:val="009436E5"/>
+    <w:rsid w:val="00920B4E"/>
     <w:rPr>
       <w:rFonts w:eastAsiaTheme="majorEastAsia" w:cstheme="majorBidi"/>
       <w:color w:val="0F4761" w:themeColor="accent1" w:themeShade="BF"/>
@@ -2460,7 +2343,7 @@
     <w:link w:val="Nadpis6"/>
     <w:uiPriority w:val="9"/>
     <w:semiHidden/>
-    <w:rsid w:val="009436E5"/>
+    <w:rsid w:val="00920B4E"/>
     <w:rPr>
       <w:rFonts w:eastAsiaTheme="majorEastAsia" w:cstheme="majorBidi"/>
       <w:i/>
@@ -2474,7 +2357,7 @@
     <w:link w:val="Nadpis7"/>
     <w:uiPriority w:val="9"/>
     <w:semiHidden/>
-    <w:rsid w:val="009436E5"/>
+    <w:rsid w:val="00920B4E"/>
     <w:rPr>
       <w:rFonts w:eastAsiaTheme="majorEastAsia" w:cstheme="majorBidi"/>
       <w:color w:val="595959" w:themeColor="text1" w:themeTint="A6"/>
@@ -2486,7 +2369,7 @@
     <w:link w:val="Nadpis8"/>
     <w:uiPriority w:val="9"/>
     <w:semiHidden/>
-    <w:rsid w:val="009436E5"/>
+    <w:rsid w:val="00920B4E"/>
     <w:rPr>
       <w:rFonts w:eastAsiaTheme="majorEastAsia" w:cstheme="majorBidi"/>
       <w:i/>
@@ -2500,7 +2383,7 @@
     <w:link w:val="Nadpis9"/>
     <w:uiPriority w:val="9"/>
     <w:semiHidden/>
-    <w:rsid w:val="009436E5"/>
+    <w:rsid w:val="00920B4E"/>
     <w:rPr>
       <w:rFonts w:eastAsiaTheme="majorEastAsia" w:cstheme="majorBidi"/>
       <w:color w:val="272727" w:themeColor="text1" w:themeTint="D8"/>
@@ -2513,7 +2396,7 @@
     <w:link w:val="NzevChar"/>
     <w:uiPriority w:val="10"/>
     <w:qFormat/>
-    <w:rsid w:val="009436E5"/>
+    <w:rsid w:val="00920B4E"/>
     <w:pPr>
       <w:spacing w:after="80" w:line="240" w:lineRule="auto"/>
       <w:contextualSpacing/>
@@ -2524,6 +2407,7 @@
       <w:kern w:val="28"/>
       <w:sz w:val="56"/>
       <w:szCs w:val="56"/>
+      <w:lang w:val="cs-CZ"/>
     </w:rPr>
   </w:style>
   <w:style w:type="character" w:customStyle="1" w:styleId="NzevChar">
@@ -2531,7 +2415,7 @@
     <w:basedOn w:val="Standardnpsmoodstavce"/>
     <w:link w:val="Nzev"/>
     <w:uiPriority w:val="10"/>
-    <w:rsid w:val="009436E5"/>
+    <w:rsid w:val="00920B4E"/>
     <w:rPr>
       <w:rFonts w:asciiTheme="majorHAnsi" w:eastAsiaTheme="majorEastAsia" w:hAnsiTheme="majorHAnsi" w:cstheme="majorBidi"/>
       <w:spacing w:val="-10"/>
@@ -2547,7 +2431,7 @@
     <w:link w:val="PodnadpisChar"/>
     <w:uiPriority w:val="11"/>
     <w:qFormat/>
-    <w:rsid w:val="009436E5"/>
+    <w:rsid w:val="00920B4E"/>
     <w:pPr>
       <w:numPr>
         <w:ilvl w:val="1"/>
@@ -2559,6 +2443,7 @@
       <w:spacing w:val="15"/>
       <w:sz w:val="28"/>
       <w:szCs w:val="28"/>
+      <w:lang w:val="cs-CZ"/>
     </w:rPr>
   </w:style>
   <w:style w:type="character" w:customStyle="1" w:styleId="PodnadpisChar">
@@ -2566,7 +2451,7 @@
     <w:basedOn w:val="Standardnpsmoodstavce"/>
     <w:link w:val="Podnadpis"/>
     <w:uiPriority w:val="11"/>
-    <w:rsid w:val="009436E5"/>
+    <w:rsid w:val="00920B4E"/>
     <w:rPr>
       <w:rFonts w:eastAsiaTheme="majorEastAsia" w:cstheme="majorBidi"/>
       <w:color w:val="595959" w:themeColor="text1" w:themeTint="A6"/>
@@ -2582,7 +2467,7 @@
     <w:link w:val="CittChar"/>
     <w:uiPriority w:val="29"/>
     <w:qFormat/>
-    <w:rsid w:val="009436E5"/>
+    <w:rsid w:val="00920B4E"/>
     <w:pPr>
       <w:spacing w:before="160"/>
       <w:jc w:val="center"/>
@@ -2591,6 +2476,7 @@
       <w:i/>
       <w:iCs/>
       <w:color w:val="404040" w:themeColor="text1" w:themeTint="BF"/>
+      <w:lang w:val="cs-CZ"/>
     </w:rPr>
   </w:style>
   <w:style w:type="character" w:customStyle="1" w:styleId="CittChar">
@@ -2598,7 +2484,7 @@
     <w:basedOn w:val="Standardnpsmoodstavce"/>
     <w:link w:val="Citt"/>
     <w:uiPriority w:val="29"/>
-    <w:rsid w:val="009436E5"/>
+    <w:rsid w:val="00920B4E"/>
     <w:rPr>
       <w:i/>
       <w:iCs/>
@@ -2610,18 +2496,21 @@
     <w:basedOn w:val="Normln"/>
     <w:uiPriority w:val="34"/>
     <w:qFormat/>
-    <w:rsid w:val="009436E5"/>
+    <w:rsid w:val="00920B4E"/>
     <w:pPr>
       <w:ind w:left="720"/>
       <w:contextualSpacing/>
     </w:pPr>
+    <w:rPr>
+      <w:lang w:val="cs-CZ"/>
+    </w:rPr>
   </w:style>
   <w:style w:type="character" w:styleId="Zdraznnintenzivn">
     <w:name w:val="Intense Emphasis"/>
     <w:basedOn w:val="Standardnpsmoodstavce"/>
     <w:uiPriority w:val="21"/>
     <w:qFormat/>
-    <w:rsid w:val="009436E5"/>
+    <w:rsid w:val="00920B4E"/>
     <w:rPr>
       <w:i/>
       <w:iCs/>
@@ -2635,7 +2524,7 @@
     <w:link w:val="VrazncittChar"/>
     <w:uiPriority w:val="30"/>
     <w:qFormat/>
-    <w:rsid w:val="009436E5"/>
+    <w:rsid w:val="00920B4E"/>
     <w:pPr>
       <w:pBdr>
         <w:top w:val="single" w:sz="4" w:space="10" w:color="0F4761" w:themeColor="accent1" w:themeShade="BF"/>
@@ -2649,6 +2538,7 @@
       <w:i/>
       <w:iCs/>
       <w:color w:val="0F4761" w:themeColor="accent1" w:themeShade="BF"/>
+      <w:lang w:val="cs-CZ"/>
     </w:rPr>
   </w:style>
   <w:style w:type="character" w:customStyle="1" w:styleId="VrazncittChar">
@@ -2656,7 +2546,7 @@
     <w:basedOn w:val="Standardnpsmoodstavce"/>
     <w:link w:val="Vrazncitt"/>
     <w:uiPriority w:val="30"/>
-    <w:rsid w:val="009436E5"/>
+    <w:rsid w:val="00920B4E"/>
     <w:rPr>
       <w:i/>
       <w:iCs/>
@@ -2668,7 +2558,7 @@
     <w:basedOn w:val="Standardnpsmoodstavce"/>
     <w:uiPriority w:val="32"/>
     <w:qFormat/>
-    <w:rsid w:val="009436E5"/>
+    <w:rsid w:val="00920B4E"/>
     <w:rPr>
       <w:b/>
       <w:bCs/>
@@ -2682,7 +2572,7 @@
     <w:basedOn w:val="Normln"/>
     <w:uiPriority w:val="99"/>
     <w:unhideWhenUsed/>
-    <w:rsid w:val="009436E5"/>
+    <w:rsid w:val="00920B4E"/>
     <w:pPr>
       <w:spacing w:before="100" w:beforeAutospacing="1" w:after="100" w:afterAutospacing="1" w:line="240" w:lineRule="auto"/>
     </w:pPr>
@@ -2701,7 +2591,7 @@
     <w:link w:val="ZhlavChar"/>
     <w:uiPriority w:val="99"/>
     <w:unhideWhenUsed/>
-    <w:rsid w:val="00C80788"/>
+    <w:rsid w:val="00920B4E"/>
     <w:pPr>
       <w:tabs>
         <w:tab w:val="center" w:pos="4536"/>
@@ -2715,7 +2605,10 @@
     <w:basedOn w:val="Standardnpsmoodstavce"/>
     <w:link w:val="Zhlav"/>
     <w:uiPriority w:val="99"/>
-    <w:rsid w:val="00C80788"/>
+    <w:rsid w:val="00920B4E"/>
+    <w:rPr>
+      <w:lang w:val="en-US"/>
+    </w:rPr>
   </w:style>
   <w:style w:type="paragraph" w:styleId="Zpat">
     <w:name w:val="footer"/>
@@ -2723,7 +2616,7 @@
     <w:link w:val="ZpatChar"/>
     <w:uiPriority w:val="99"/>
     <w:unhideWhenUsed/>
-    <w:rsid w:val="00C80788"/>
+    <w:rsid w:val="00920B4E"/>
     <w:pPr>
       <w:tabs>
         <w:tab w:val="center" w:pos="4536"/>
@@ -2737,7 +2630,10 @@
     <w:basedOn w:val="Standardnpsmoodstavce"/>
     <w:link w:val="Zpat"/>
     <w:uiPriority w:val="99"/>
-    <w:rsid w:val="00C80788"/>
+    <w:rsid w:val="00920B4E"/>
+    <w:rPr>
+      <w:lang w:val="en-US"/>
+    </w:rPr>
   </w:style>
 </w:styles>
 </file>

</xml_diff>